<commit_message>
Deployed on github pages
</commit_message>
<xml_diff>
--- a/Homework2.docx
+++ b/Homework2.docx
@@ -364,45 +364,26 @@
     </w:p>
     <w:p>
       <w:pPr>
-        <w:jc w:val="center"/>
-        <w:rPr>
-          <w:rFonts w:ascii="Times New Roman" w:hAnsi="Times New Roman" w:cs="Times New Roman"/>
-          <w:lang w:val="en-CA"/>
-        </w:rPr>
-      </w:pPr>
-    </w:p>
-    <w:p>
-      <w:pPr>
-        <w:jc w:val="center"/>
-        <w:rPr>
-          <w:rFonts w:ascii="Times New Roman" w:hAnsi="Times New Roman" w:cs="Times New Roman"/>
-          <w:lang w:val="en-CA"/>
-        </w:rPr>
-      </w:pPr>
-    </w:p>
-    <w:p>
-      <w:pPr>
-        <w:jc w:val="center"/>
-        <w:rPr>
-          <w:rFonts w:ascii="Times New Roman" w:hAnsi="Times New Roman" w:cs="Times New Roman"/>
-          <w:lang w:val="en-CA"/>
-        </w:rPr>
-      </w:pPr>
-    </w:p>
-    <w:p>
-      <w:pPr>
         <w:pStyle w:val="Heading1"/>
         <w:rPr>
           <w:rFonts w:ascii="Times New Roman" w:hAnsi="Times New Roman" w:cs="Times New Roman"/>
           <w:lang w:val="en-CA"/>
         </w:rPr>
       </w:pPr>
-      <w:r>
-        <w:rPr>
-          <w:rFonts w:ascii="Times New Roman" w:hAnsi="Times New Roman" w:cs="Times New Roman"/>
-          <w:lang w:val="en-CA"/>
-        </w:rPr>
-        <w:lastRenderedPageBreak/>
+    </w:p>
+    <w:p>
+      <w:pPr>
+        <w:pStyle w:val="Heading1"/>
+        <w:rPr>
+          <w:rFonts w:ascii="Times New Roman" w:hAnsi="Times New Roman" w:cs="Times New Roman"/>
+          <w:lang w:val="en-CA"/>
+        </w:rPr>
+      </w:pPr>
+      <w:r>
+        <w:rPr>
+          <w:rFonts w:ascii="Times New Roman" w:hAnsi="Times New Roman" w:cs="Times New Roman"/>
+          <w:lang w:val="en-CA"/>
+        </w:rPr>
         <w:t>Source code</w:t>
       </w:r>
     </w:p>
@@ -795,6 +776,7 @@
           <w:noProof/>
           <w:lang w:val="en-CA"/>
         </w:rPr>
+        <w:lastRenderedPageBreak/>
         <w:drawing>
           <wp:inline distT="0" distB="0" distL="0" distR="0" wp14:anchorId="0CC02261" wp14:editId="26DAC4A8">
             <wp:extent cx="5943600" cy="1864995"/>
@@ -880,6 +862,21 @@
           <w:lang w:val="en-CA"/>
         </w:rPr>
       </w:pPr>
+      <w:r>
+        <w:rPr>
+          <w:lang w:val="en-CA"/>
+        </w:rPr>
+        <w:t xml:space="preserve">Hosted on GitHub Pages: </w:t>
+      </w:r>
+      <w:hyperlink r:id="rId7" w:history="1">
+        <w:r>
+          <w:rPr>
+            <w:rStyle w:val="Hyperlink"/>
+            <w:lang w:val="en-CA"/>
+          </w:rPr>
+          <w:t>https://parthpatelsjsu.github.io/CMPE272-Mastodon/</w:t>
+        </w:r>
+      </w:hyperlink>
     </w:p>
     <w:p>
       <w:pPr>
@@ -1124,6 +1121,7 @@
         <w:rPr>
           <w:lang w:val="en-CA"/>
         </w:rPr>
+        <w:lastRenderedPageBreak/>
         <w:drawing>
           <wp:inline distT="0" distB="0" distL="0" distR="0" wp14:anchorId="2B92B065" wp14:editId="14B47DB3">
             <wp:extent cx="5650133" cy="1502934"/>
@@ -1140,7 +1138,7 @@
                     <pic:cNvPicPr/>
                   </pic:nvPicPr>
                   <pic:blipFill>
-                    <a:blip r:embed="rId7"/>
+                    <a:blip r:embed="rId8"/>
                     <a:stretch>
                       <a:fillRect/>
                     </a:stretch>
@@ -1190,7 +1188,6 @@
         <w:rPr>
           <w:lang w:val="en-CA"/>
         </w:rPr>
-        <w:lastRenderedPageBreak/>
         <w:drawing>
           <wp:inline distT="0" distB="0" distL="0" distR="0" wp14:anchorId="194A508C" wp14:editId="0BDF8491">
             <wp:extent cx="5513754" cy="1684655"/>
@@ -1207,7 +1204,7 @@
                     <pic:cNvPicPr/>
                   </pic:nvPicPr>
                   <pic:blipFill>
-                    <a:blip r:embed="rId8"/>
+                    <a:blip r:embed="rId9"/>
                     <a:stretch>
                       <a:fillRect/>
                     </a:stretch>
@@ -1245,7 +1242,7 @@
         </w:rPr>
         <w:t xml:space="preserve">Post shown on </w:t>
       </w:r>
-      <w:hyperlink r:id="rId9" w:history="1">
+      <w:hyperlink r:id="rId10" w:history="1">
         <w:r>
           <w:rPr>
             <w:rStyle w:val="Hyperlink"/>
@@ -1281,7 +1278,7 @@
                     <pic:cNvPicPr/>
                   </pic:nvPicPr>
                   <pic:blipFill>
-                    <a:blip r:embed="rId10"/>
+                    <a:blip r:embed="rId11"/>
                     <a:stretch>
                       <a:fillRect/>
                     </a:stretch>
@@ -1466,7 +1463,14 @@
         <w:rPr>
           <w:lang w:val="en-CA"/>
         </w:rPr>
-        <w:t xml:space="preserve">content-type. This request retrieves the post and displays the ID and content on the UI. If the ID is invalid or the GET request fails, a failure message and reason is posted on the UI. </w:t>
+        <w:t xml:space="preserve">content-type. This request retrieves the post and </w:t>
+      </w:r>
+      <w:r>
+        <w:rPr>
+          <w:lang w:val="en-CA"/>
+        </w:rPr>
+        <w:lastRenderedPageBreak/>
+        <w:t xml:space="preserve">displays the ID and content on the UI. If the ID is invalid or the GET request fails, a failure message and reason is posted on the UI. </w:t>
       </w:r>
     </w:p>
     <w:p>
@@ -1510,7 +1514,6 @@
         <w:rPr>
           <w:lang w:val="en-CA"/>
         </w:rPr>
-        <w:lastRenderedPageBreak/>
         <w:drawing>
           <wp:inline distT="0" distB="0" distL="0" distR="0" wp14:anchorId="190EC760" wp14:editId="3B3EECE0">
             <wp:extent cx="5943600" cy="2566035"/>
@@ -1527,7 +1530,7 @@
                     <pic:cNvPicPr/>
                   </pic:nvPicPr>
                   <pic:blipFill>
-                    <a:blip r:embed="rId11"/>
+                    <a:blip r:embed="rId12"/>
                     <a:stretch>
                       <a:fillRect/>
                     </a:stretch>
@@ -1592,7 +1595,7 @@
                     <pic:cNvPicPr/>
                   </pic:nvPicPr>
                   <pic:blipFill>
-                    <a:blip r:embed="rId12"/>
+                    <a:blip r:embed="rId13"/>
                     <a:stretch>
                       <a:fillRect/>
                     </a:stretch>
@@ -1633,6 +1636,7 @@
           <w:rFonts w:ascii="Times New Roman" w:hAnsi="Times New Roman" w:cs="Times New Roman"/>
           <w:lang w:val="en-CA"/>
         </w:rPr>
+        <w:lastRenderedPageBreak/>
         <w:t>Deleting a Post</w:t>
       </w:r>
     </w:p>
@@ -1754,20 +1758,27 @@
         <w:rPr>
           <w:lang w:val="en-CA"/>
         </w:rPr>
-        <w:t>Gautam Thampy</w:t>
-      </w:r>
-    </w:p>
-    <w:p>
-      <w:pPr>
-        <w:rPr>
-          <w:lang w:val="en-CA"/>
-        </w:rPr>
-      </w:pPr>
-      <w:r>
-        <w:rPr>
-          <w:lang w:val="en-CA"/>
-        </w:rPr>
-        <w:lastRenderedPageBreak/>
+        <w:t xml:space="preserve">Gautam </w:t>
+      </w:r>
+      <w:proofErr w:type="spellStart"/>
+      <w:r>
+        <w:rPr>
+          <w:lang w:val="en-CA"/>
+        </w:rPr>
+        <w:t>Thampy</w:t>
+      </w:r>
+      <w:proofErr w:type="spellEnd"/>
+    </w:p>
+    <w:p>
+      <w:pPr>
+        <w:rPr>
+          <w:lang w:val="en-CA"/>
+        </w:rPr>
+      </w:pPr>
+      <w:r>
+        <w:rPr>
+          <w:lang w:val="en-CA"/>
+        </w:rPr>
         <w:t xml:space="preserve">This function also takes the contents of the ID textbox as input. When the delete button is clicked, the </w:t>
       </w:r>
       <w:proofErr w:type="spellStart"/>
@@ -1918,7 +1929,7 @@
                     <pic:cNvPicPr/>
                   </pic:nvPicPr>
                   <pic:blipFill>
-                    <a:blip r:embed="rId13"/>
+                    <a:blip r:embed="rId14"/>
                     <a:stretch>
                       <a:fillRect/>
                     </a:stretch>
@@ -1984,7 +1995,7 @@
                     <pic:cNvPicPr/>
                   </pic:nvPicPr>
                   <pic:blipFill>
-                    <a:blip r:embed="rId14"/>
+                    <a:blip r:embed="rId15"/>
                     <a:stretch>
                       <a:fillRect/>
                     </a:stretch>
@@ -2031,7 +2042,7 @@
                     <pic:cNvPicPr/>
                   </pic:nvPicPr>
                   <pic:blipFill>
-                    <a:blip r:embed="rId15"/>
+                    <a:blip r:embed="rId16"/>
                     <a:stretch>
                       <a:fillRect/>
                     </a:stretch>
@@ -2097,7 +2108,7 @@
                     <pic:cNvPicPr/>
                   </pic:nvPicPr>
                   <pic:blipFill>
-                    <a:blip r:embed="rId16"/>
+                    <a:blip r:embed="rId17"/>
                     <a:stretch>
                       <a:fillRect/>
                     </a:stretch>

</xml_diff>